<commit_message>
add .docx and .pdf
</commit_message>
<xml_diff>
--- a/Lab1.docx
+++ b/Lab1.docx
@@ -1,6 +1,6 @@
 
 <file path=word/document.xml><?xml version="1.0" encoding="utf-8"?>
-<w:document xmlns:wpc="http://schemas.microsoft.com/office/word/2010/wordprocessingCanvas" xmlns:mc="http://schemas.openxmlformats.org/markup-compatibility/2006" xmlns:o="urn:schemas-microsoft-com:office:office" xmlns:r="http://schemas.openxmlformats.org/officeDocument/2006/relationships" xmlns:m="http://schemas.openxmlformats.org/officeDocument/2006/math" xmlns:v="urn:schemas-microsoft-com:vml" xmlns:wp14="http://schemas.microsoft.com/office/word/2010/wordprocessingDrawing" xmlns:wp="http://schemas.openxmlformats.org/drawingml/2006/wordprocessingDrawing" xmlns:w10="urn:schemas-microsoft-com:office:word" xmlns:w="http://schemas.openxmlformats.org/wordprocessingml/2006/main" xmlns:w14="http://schemas.microsoft.com/office/word/2010/wordml" xmlns:w15="http://schemas.microsoft.com/office/word/2012/wordml" xmlns:wpg="http://schemas.microsoft.com/office/word/2010/wordprocessingGroup" xmlns:wpi="http://schemas.microsoft.com/office/word/2010/wordprocessingInk" xmlns:wne="http://schemas.microsoft.com/office/word/2006/wordml" xmlns:wps="http://schemas.microsoft.com/office/word/2010/wordprocessingShape" mc:Ignorable="w14 w15 wp14">
+<w:document xmlns:wpc="http://schemas.microsoft.com/office/word/2010/wordprocessingCanvas" xmlns:cx="http://schemas.microsoft.com/office/drawing/2014/chartex" xmlns:cx1="http://schemas.microsoft.com/office/drawing/2015/9/8/chartex" xmlns:cx2="http://schemas.microsoft.com/office/drawing/2015/10/21/chartex" xmlns:cx3="http://schemas.microsoft.com/office/drawing/2016/5/9/chartex" xmlns:cx4="http://schemas.microsoft.com/office/drawing/2016/5/10/chartex" xmlns:cx5="http://schemas.microsoft.com/office/drawing/2016/5/11/chartex" xmlns:cx6="http://schemas.microsoft.com/office/drawing/2016/5/12/chartex" xmlns:cx7="http://schemas.microsoft.com/office/drawing/2016/5/13/chartex" xmlns:cx8="http://schemas.microsoft.com/office/drawing/2016/5/14/chartex" xmlns:mc="http://schemas.openxmlformats.org/markup-compatibility/2006" xmlns:aink="http://schemas.microsoft.com/office/drawing/2016/ink" xmlns:am3d="http://schemas.microsoft.com/office/drawing/2017/model3d" xmlns:o="urn:schemas-microsoft-com:office:office" xmlns:r="http://schemas.openxmlformats.org/officeDocument/2006/relationships" xmlns:m="http://schemas.openxmlformats.org/officeDocument/2006/math" xmlns:v="urn:schemas-microsoft-com:vml" xmlns:wp14="http://schemas.microsoft.com/office/word/2010/wordprocessingDrawing" xmlns:wp="http://schemas.openxmlformats.org/drawingml/2006/wordprocessingDrawing" xmlns:w10="urn:schemas-microsoft-com:office:word" xmlns:w="http://schemas.openxmlformats.org/wordprocessingml/2006/main" xmlns:w14="http://schemas.microsoft.com/office/word/2010/wordml" xmlns:w15="http://schemas.microsoft.com/office/word/2012/wordml" xmlns:w16cid="http://schemas.microsoft.com/office/word/2016/wordml/cid" xmlns:w16se="http://schemas.microsoft.com/office/word/2015/wordml/symex" xmlns:wpg="http://schemas.microsoft.com/office/word/2010/wordprocessingGroup" xmlns:wpi="http://schemas.microsoft.com/office/word/2010/wordprocessingInk" xmlns:wne="http://schemas.microsoft.com/office/word/2006/wordml" xmlns:wps="http://schemas.microsoft.com/office/word/2010/wordprocessingShape" mc:Ignorable="w14 w15 w16se w16cid wp14">
   <w:body>
     <w:p>
       <w:r>
@@ -8,26 +8,18 @@
           <w:noProof/>
         </w:rPr>
         <w:drawing>
-          <wp:anchor distT="0" distB="0" distL="114300" distR="114300" simplePos="0" relativeHeight="251658240" behindDoc="1" locked="0" layoutInCell="1" allowOverlap="1">
+          <wp:anchor distT="0" distB="0" distL="114300" distR="114300" simplePos="0" relativeHeight="251658240" behindDoc="0" locked="0" layoutInCell="1" allowOverlap="1">
             <wp:simplePos x="0" y="0"/>
-            <wp:positionH relativeFrom="column">
-              <wp:posOffset>-228600</wp:posOffset>
+            <wp:positionH relativeFrom="margin">
+              <wp:align>right</wp:align>
             </wp:positionH>
             <wp:positionV relativeFrom="paragraph">
-              <wp:posOffset>0</wp:posOffset>
+              <wp:posOffset>4114800</wp:posOffset>
             </wp:positionV>
-            <wp:extent cx="5943600" cy="5735955"/>
+            <wp:extent cx="5943600" cy="3626485"/>
             <wp:effectExtent l="0" t="0" r="0" b="0"/>
-            <wp:wrapTight wrapText="bothSides">
-              <wp:wrapPolygon edited="0">
-                <wp:start x="0" y="0"/>
-                <wp:lineTo x="0" y="21521"/>
-                <wp:lineTo x="21531" y="21521"/>
-                <wp:lineTo x="21531" y="0"/>
-                <wp:lineTo x="0" y="0"/>
-              </wp:wrapPolygon>
-            </wp:wrapTight>
-            <wp:docPr id="1" name="Picture 1"/>
+            <wp:wrapNone/>
+            <wp:docPr id="2" name="Picture 2"/>
             <wp:cNvGraphicFramePr>
               <a:graphicFrameLocks xmlns:a="http://schemas.openxmlformats.org/drawingml/2006/main" noChangeAspect="1"/>
             </wp:cNvGraphicFramePr>
@@ -35,7 +27,7 @@
               <a:graphicData uri="http://schemas.openxmlformats.org/drawingml/2006/picture">
                 <pic:pic xmlns:pic="http://schemas.openxmlformats.org/drawingml/2006/picture">
                   <pic:nvPicPr>
-                    <pic:cNvPr id="1" name=""/>
+                    <pic:cNvPr id="2" name="2.PNG"/>
                     <pic:cNvPicPr/>
                   </pic:nvPicPr>
                   <pic:blipFill>
@@ -53,7 +45,7 @@
                   <pic:spPr>
                     <a:xfrm>
                       <a:off x="0" y="0"/>
-                      <a:ext cx="5943600" cy="5735955"/>
+                      <a:ext cx="5943600" cy="3626485"/>
                     </a:xfrm>
                     <a:prstGeom prst="rect">
                       <a:avLst/>
@@ -71,19 +63,15 @@
           </wp:anchor>
         </w:drawing>
       </w:r>
-    </w:p>
-    <w:p/>
-    <w:p>
       <w:r>
         <w:rPr>
           <w:noProof/>
         </w:rPr>
-        <w:lastRenderedPageBreak/>
         <w:drawing>
-          <wp:inline distT="0" distB="0" distL="0" distR="0" wp14:anchorId="132BB27E" wp14:editId="401522D2">
-            <wp:extent cx="5943600" cy="2107565"/>
-            <wp:effectExtent l="0" t="0" r="0" b="6985"/>
-            <wp:docPr id="4" name="Picture 4"/>
+          <wp:inline distT="0" distB="0" distL="0" distR="0">
+            <wp:extent cx="5943600" cy="4281170"/>
+            <wp:effectExtent l="0" t="0" r="0" b="5080"/>
+            <wp:docPr id="1" name="Picture 1"/>
             <wp:cNvGraphicFramePr>
               <a:graphicFrameLocks xmlns:a="http://schemas.openxmlformats.org/drawingml/2006/main" noChangeAspect="1"/>
             </wp:cNvGraphicFramePr>
@@ -91,11 +79,17 @@
               <a:graphicData uri="http://schemas.openxmlformats.org/drawingml/2006/picture">
                 <pic:pic xmlns:pic="http://schemas.openxmlformats.org/drawingml/2006/picture">
                   <pic:nvPicPr>
-                    <pic:cNvPr id="1" name=""/>
+                    <pic:cNvPr id="1" name="1.PNG"/>
                     <pic:cNvPicPr/>
                   </pic:nvPicPr>
                   <pic:blipFill>
-                    <a:blip r:embed="rId5"/>
+                    <a:blip r:embed="rId5">
+                      <a:extLst>
+                        <a:ext uri="{28A0092B-C50C-407E-A947-70E740481C1C}">
+                          <a14:useLocalDpi xmlns:a14="http://schemas.microsoft.com/office/drawing/2010/main" val="0"/>
+                        </a:ext>
+                      </a:extLst>
+                    </a:blip>
                     <a:stretch>
                       <a:fillRect/>
                     </a:stretch>
@@ -103,7 +97,7 @@
                   <pic:spPr>
                     <a:xfrm>
                       <a:off x="0" y="0"/>
-                      <a:ext cx="5943600" cy="2107565"/>
+                      <a:ext cx="5943600" cy="4281170"/>
                     </a:xfrm>
                     <a:prstGeom prst="rect">
                       <a:avLst/>
@@ -116,16 +110,38 @@
         </w:drawing>
       </w:r>
     </w:p>
+    <w:p/>
+    <w:p/>
+    <w:p/>
+    <w:p/>
+    <w:p/>
+    <w:p/>
+    <w:p/>
+    <w:p/>
+    <w:p/>
+    <w:p/>
+    <w:p/>
+    <w:p/>
+    <w:p/>
     <w:p>
       <w:r>
         <w:rPr>
           <w:noProof/>
         </w:rPr>
+        <w:lastRenderedPageBreak/>
         <w:drawing>
-          <wp:inline distT="0" distB="0" distL="0" distR="0" wp14:anchorId="48080745" wp14:editId="770BCAAA">
-            <wp:extent cx="4897950" cy="5416002"/>
-            <wp:effectExtent l="0" t="0" r="0" b="0"/>
-            <wp:docPr id="5" name="Picture 5"/>
+          <wp:anchor distT="0" distB="0" distL="114300" distR="114300" simplePos="0" relativeHeight="251659264" behindDoc="0" locked="0" layoutInCell="1" allowOverlap="1">
+            <wp:simplePos x="0" y="0"/>
+            <wp:positionH relativeFrom="margin">
+              <wp:align>right</wp:align>
+            </wp:positionH>
+            <wp:positionV relativeFrom="paragraph">
+              <wp:posOffset>4239895</wp:posOffset>
+            </wp:positionV>
+            <wp:extent cx="5943600" cy="4352925"/>
+            <wp:effectExtent l="0" t="0" r="0" b="9525"/>
+            <wp:wrapNone/>
+            <wp:docPr id="4" name="Picture 4"/>
             <wp:cNvGraphicFramePr>
               <a:graphicFrameLocks xmlns:a="http://schemas.openxmlformats.org/drawingml/2006/main" noChangeAspect="1"/>
             </wp:cNvGraphicFramePr>
@@ -133,7 +149,7 @@
               <a:graphicData uri="http://schemas.openxmlformats.org/drawingml/2006/picture">
                 <pic:pic xmlns:pic="http://schemas.openxmlformats.org/drawingml/2006/picture">
                   <pic:nvPicPr>
-                    <pic:cNvPr id="1" name=""/>
+                    <pic:cNvPr id="4" name="4.PNG"/>
                     <pic:cNvPicPr/>
                   </pic:nvPicPr>
                   <pic:blipFill>
@@ -151,7 +167,59 @@
                   <pic:spPr>
                     <a:xfrm>
                       <a:off x="0" y="0"/>
-                      <a:ext cx="4899394" cy="5417599"/>
+                      <a:ext cx="5943600" cy="4352925"/>
+                    </a:xfrm>
+                    <a:prstGeom prst="rect">
+                      <a:avLst/>
+                    </a:prstGeom>
+                  </pic:spPr>
+                </pic:pic>
+              </a:graphicData>
+            </a:graphic>
+            <wp14:sizeRelH relativeFrom="page">
+              <wp14:pctWidth>0</wp14:pctWidth>
+            </wp14:sizeRelH>
+            <wp14:sizeRelV relativeFrom="page">
+              <wp14:pctHeight>0</wp14:pctHeight>
+            </wp14:sizeRelV>
+          </wp:anchor>
+        </w:drawing>
+      </w:r>
+      <w:r>
+        <w:rPr>
+          <w:noProof/>
+        </w:rPr>
+        <w:drawing>
+          <wp:inline distT="0" distB="0" distL="0" distR="0">
+            <wp:extent cx="5943600" cy="4239895"/>
+            <wp:effectExtent l="0" t="0" r="0" b="8255"/>
+            <wp:docPr id="3" name="Picture 3"/>
+            <wp:cNvGraphicFramePr>
+              <a:graphicFrameLocks xmlns:a="http://schemas.openxmlformats.org/drawingml/2006/main" noChangeAspect="1"/>
+            </wp:cNvGraphicFramePr>
+            <a:graphic xmlns:a="http://schemas.openxmlformats.org/drawingml/2006/main">
+              <a:graphicData uri="http://schemas.openxmlformats.org/drawingml/2006/picture">
+                <pic:pic xmlns:pic="http://schemas.openxmlformats.org/drawingml/2006/picture">
+                  <pic:nvPicPr>
+                    <pic:cNvPr id="3" name="3.PNG"/>
+                    <pic:cNvPicPr/>
+                  </pic:nvPicPr>
+                  <pic:blipFill>
+                    <a:blip r:embed="rId7">
+                      <a:extLst>
+                        <a:ext uri="{28A0092B-C50C-407E-A947-70E740481C1C}">
+                          <a14:useLocalDpi xmlns:a14="http://schemas.microsoft.com/office/drawing/2010/main" val="0"/>
+                        </a:ext>
+                      </a:extLst>
+                    </a:blip>
+                    <a:stretch>
+                      <a:fillRect/>
+                    </a:stretch>
+                  </pic:blipFill>
+                  <pic:spPr>
+                    <a:xfrm>
+                      <a:off x="0" y="0"/>
+                      <a:ext cx="5943600" cy="4239895"/>
                     </a:xfrm>
                     <a:prstGeom prst="rect">
                       <a:avLst/>
@@ -165,10 +233,18 @@
       </w:r>
     </w:p>
     <w:p/>
-    <w:p>
-      <w:bookmarkStart w:id="0" w:name="_GoBack"/>
-      <w:bookmarkEnd w:id="0"/>
-    </w:p>
+    <w:p/>
+    <w:p/>
+    <w:p/>
+    <w:p/>
+    <w:p/>
+    <w:p/>
+    <w:p/>
+    <w:p/>
+    <w:p/>
+    <w:p/>
+    <w:p/>
+    <w:p/>
     <w:p>
       <w:r>
         <w:rPr>
@@ -176,9 +252,92 @@
         </w:rPr>
         <w:lastRenderedPageBreak/>
         <w:drawing>
-          <wp:inline distT="0" distB="0" distL="0" distR="0" wp14:anchorId="18C75682" wp14:editId="12D0378E">
-            <wp:extent cx="5943600" cy="5758180"/>
+          <wp:anchor distT="0" distB="0" distL="114300" distR="114300" simplePos="0" relativeHeight="251661312" behindDoc="0" locked="0" layoutInCell="1" allowOverlap="1">
+            <wp:simplePos x="0" y="0"/>
+            <wp:positionH relativeFrom="column">
+              <wp:posOffset>-22860</wp:posOffset>
+            </wp:positionH>
+            <wp:positionV relativeFrom="paragraph">
+              <wp:posOffset>-662940</wp:posOffset>
+            </wp:positionV>
+            <wp:extent cx="5943600" cy="4980940"/>
             <wp:effectExtent l="0" t="0" r="0" b="0"/>
+            <wp:wrapNone/>
+            <wp:docPr id="5" name="Picture 5"/>
+            <wp:cNvGraphicFramePr>
+              <a:graphicFrameLocks xmlns:a="http://schemas.openxmlformats.org/drawingml/2006/main" noChangeAspect="1"/>
+            </wp:cNvGraphicFramePr>
+            <a:graphic xmlns:a="http://schemas.openxmlformats.org/drawingml/2006/main">
+              <a:graphicData uri="http://schemas.openxmlformats.org/drawingml/2006/picture">
+                <pic:pic xmlns:pic="http://schemas.openxmlformats.org/drawingml/2006/picture">
+                  <pic:nvPicPr>
+                    <pic:cNvPr id="5" name="5.PNG"/>
+                    <pic:cNvPicPr/>
+                  </pic:nvPicPr>
+                  <pic:blipFill>
+                    <a:blip r:embed="rId8">
+                      <a:extLst>
+                        <a:ext uri="{28A0092B-C50C-407E-A947-70E740481C1C}">
+                          <a14:useLocalDpi xmlns:a14="http://schemas.microsoft.com/office/drawing/2010/main" val="0"/>
+                        </a:ext>
+                      </a:extLst>
+                    </a:blip>
+                    <a:stretch>
+                      <a:fillRect/>
+                    </a:stretch>
+                  </pic:blipFill>
+                  <pic:spPr>
+                    <a:xfrm>
+                      <a:off x="0" y="0"/>
+                      <a:ext cx="5943600" cy="4980940"/>
+                    </a:xfrm>
+                    <a:prstGeom prst="rect">
+                      <a:avLst/>
+                    </a:prstGeom>
+                  </pic:spPr>
+                </pic:pic>
+              </a:graphicData>
+            </a:graphic>
+            <wp14:sizeRelH relativeFrom="page">
+              <wp14:pctWidth>0</wp14:pctWidth>
+            </wp14:sizeRelH>
+            <wp14:sizeRelV relativeFrom="page">
+              <wp14:pctHeight>0</wp14:pctHeight>
+            </wp14:sizeRelV>
+          </wp:anchor>
+        </w:drawing>
+      </w:r>
+    </w:p>
+    <w:p/>
+    <w:p/>
+    <w:p/>
+    <w:p/>
+    <w:p/>
+    <w:p/>
+    <w:p/>
+    <w:p/>
+    <w:p/>
+    <w:p/>
+    <w:p/>
+    <w:p/>
+    <w:p/>
+    <w:p>
+      <w:r>
+        <w:rPr>
+          <w:noProof/>
+        </w:rPr>
+        <w:drawing>
+          <wp:anchor distT="0" distB="0" distL="114300" distR="114300" simplePos="0" relativeHeight="251662336" behindDoc="0" locked="0" layoutInCell="1" allowOverlap="1">
+            <wp:simplePos x="0" y="0"/>
+            <wp:positionH relativeFrom="margin">
+              <wp:posOffset>-22860</wp:posOffset>
+            </wp:positionH>
+            <wp:positionV relativeFrom="paragraph">
+              <wp:posOffset>51435</wp:posOffset>
+            </wp:positionV>
+            <wp:extent cx="5943600" cy="5000625"/>
+            <wp:effectExtent l="0" t="0" r="0" b="9525"/>
+            <wp:wrapNone/>
             <wp:docPr id="6" name="Picture 6"/>
             <wp:cNvGraphicFramePr>
               <a:graphicFrameLocks xmlns:a="http://schemas.openxmlformats.org/drawingml/2006/main" noChangeAspect="1"/>
@@ -187,11 +346,17 @@
               <a:graphicData uri="http://schemas.openxmlformats.org/drawingml/2006/picture">
                 <pic:pic xmlns:pic="http://schemas.openxmlformats.org/drawingml/2006/picture">
                   <pic:nvPicPr>
-                    <pic:cNvPr id="1" name=""/>
+                    <pic:cNvPr id="6" name="6.PNG"/>
                     <pic:cNvPicPr/>
                   </pic:nvPicPr>
                   <pic:blipFill>
-                    <a:blip r:embed="rId7"/>
+                    <a:blip r:embed="rId9">
+                      <a:extLst>
+                        <a:ext uri="{28A0092B-C50C-407E-A947-70E740481C1C}">
+                          <a14:useLocalDpi xmlns:a14="http://schemas.microsoft.com/office/drawing/2010/main" val="0"/>
+                        </a:ext>
+                      </a:extLst>
+                    </a:blip>
                     <a:stretch>
                       <a:fillRect/>
                     </a:stretch>
@@ -199,7 +364,137 @@
                   <pic:spPr>
                     <a:xfrm>
                       <a:off x="0" y="0"/>
-                      <a:ext cx="5943600" cy="5758180"/>
+                      <a:ext cx="5943600" cy="5000625"/>
+                    </a:xfrm>
+                    <a:prstGeom prst="rect">
+                      <a:avLst/>
+                    </a:prstGeom>
+                  </pic:spPr>
+                </pic:pic>
+              </a:graphicData>
+            </a:graphic>
+            <wp14:sizeRelH relativeFrom="page">
+              <wp14:pctWidth>0</wp14:pctWidth>
+            </wp14:sizeRelH>
+            <wp14:sizeRelV relativeFrom="page">
+              <wp14:pctHeight>0</wp14:pctHeight>
+            </wp14:sizeRelV>
+          </wp:anchor>
+        </w:drawing>
+      </w:r>
+    </w:p>
+    <w:p/>
+    <w:p/>
+    <w:p/>
+    <w:p/>
+    <w:p/>
+    <w:p/>
+    <w:p/>
+    <w:p/>
+    <w:p/>
+    <w:p/>
+    <w:p/>
+    <w:p/>
+    <w:p/>
+    <w:p/>
+    <w:p>
+      <w:r>
+        <w:rPr>
+          <w:noProof/>
+        </w:rPr>
+        <w:lastRenderedPageBreak/>
+        <w:drawing>
+          <wp:anchor distT="0" distB="0" distL="114300" distR="114300" simplePos="0" relativeHeight="251663360" behindDoc="0" locked="0" layoutInCell="1" allowOverlap="1">
+            <wp:simplePos x="0" y="0"/>
+            <wp:positionH relativeFrom="margin">
+              <wp:align>right</wp:align>
+            </wp:positionH>
+            <wp:positionV relativeFrom="paragraph">
+              <wp:posOffset>4511040</wp:posOffset>
+            </wp:positionV>
+            <wp:extent cx="5943600" cy="4512310"/>
+            <wp:effectExtent l="0" t="0" r="0" b="2540"/>
+            <wp:wrapNone/>
+            <wp:docPr id="8" name="Picture 8"/>
+            <wp:cNvGraphicFramePr>
+              <a:graphicFrameLocks xmlns:a="http://schemas.openxmlformats.org/drawingml/2006/main" noChangeAspect="1"/>
+            </wp:cNvGraphicFramePr>
+            <a:graphic xmlns:a="http://schemas.openxmlformats.org/drawingml/2006/main">
+              <a:graphicData uri="http://schemas.openxmlformats.org/drawingml/2006/picture">
+                <pic:pic xmlns:pic="http://schemas.openxmlformats.org/drawingml/2006/picture">
+                  <pic:nvPicPr>
+                    <pic:cNvPr id="8" name="8.PNG"/>
+                    <pic:cNvPicPr/>
+                  </pic:nvPicPr>
+                  <pic:blipFill>
+                    <a:blip r:embed="rId10">
+                      <a:extLst>
+                        <a:ext uri="{28A0092B-C50C-407E-A947-70E740481C1C}">
+                          <a14:useLocalDpi xmlns:a14="http://schemas.microsoft.com/office/drawing/2010/main" val="0"/>
+                        </a:ext>
+                      </a:extLst>
+                    </a:blip>
+                    <a:stretch>
+                      <a:fillRect/>
+                    </a:stretch>
+                  </pic:blipFill>
+                  <pic:spPr>
+                    <a:xfrm>
+                      <a:off x="0" y="0"/>
+                      <a:ext cx="5943600" cy="4512310"/>
+                    </a:xfrm>
+                    <a:prstGeom prst="rect">
+                      <a:avLst/>
+                    </a:prstGeom>
+                  </pic:spPr>
+                </pic:pic>
+              </a:graphicData>
+            </a:graphic>
+            <wp14:sizeRelH relativeFrom="page">
+              <wp14:pctWidth>0</wp14:pctWidth>
+            </wp14:sizeRelH>
+            <wp14:sizeRelV relativeFrom="page">
+              <wp14:pctHeight>0</wp14:pctHeight>
+            </wp14:sizeRelV>
+          </wp:anchor>
+        </w:drawing>
+      </w:r>
+      <w:bookmarkStart w:id="0" w:name="_GoBack"/>
+      <w:r>
+        <w:rPr>
+          <w:noProof/>
+        </w:rPr>
+        <w:drawing>
+          <wp:inline distT="0" distB="0" distL="0" distR="0">
+            <wp:extent cx="5943600" cy="4585970"/>
+            <wp:effectExtent l="0" t="0" r="0" b="5080"/>
+            <wp:docPr id="12" name="Picture 12"/>
+            <wp:cNvGraphicFramePr>
+              <a:graphicFrameLocks xmlns:a="http://schemas.openxmlformats.org/drawingml/2006/main" noChangeAspect="1"/>
+            </wp:cNvGraphicFramePr>
+            <a:graphic xmlns:a="http://schemas.openxmlformats.org/drawingml/2006/main">
+              <a:graphicData uri="http://schemas.openxmlformats.org/drawingml/2006/picture">
+                <pic:pic xmlns:pic="http://schemas.openxmlformats.org/drawingml/2006/picture">
+                  <pic:nvPicPr>
+                    <pic:cNvPr id="12" name="7.PNG"/>
+                    <pic:cNvPicPr/>
+                  </pic:nvPicPr>
+                  <pic:blipFill>
+                    <a:blip r:embed="rId11">
+                      <a:extLst>
+                        <a:ext uri="{28A0092B-C50C-407E-A947-70E740481C1C}">
+                          <a14:useLocalDpi xmlns:a14="http://schemas.microsoft.com/office/drawing/2010/main" val="0"/>
+                        </a:ext>
+                      </a:extLst>
+                    </a:blip>
+                    <a:stretch>
+                      <a:fillRect/>
+                    </a:stretch>
+                  </pic:blipFill>
+                  <pic:spPr>
+                    <a:xfrm>
+                      <a:off x="0" y="0"/>
+                      <a:ext cx="5943600" cy="4585970"/>
                     </a:xfrm>
                     <a:prstGeom prst="rect">
                       <a:avLst/>
@@ -211,25 +506,37 @@
           </wp:inline>
         </w:drawing>
       </w:r>
-    </w:p>
-    <w:p/>
-    <w:p/>
-    <w:p/>
-    <w:p/>
-    <w:p/>
-    <w:p/>
-    <w:p/>
-    <w:p>
+      <w:bookmarkEnd w:id="0"/>
+    </w:p>
+    <w:p>
+      <w:r>
+        <w:br w:type="page"/>
+      </w:r>
+    </w:p>
+    <w:p>
+      <w:pPr>
+        <w:rPr>
+          <w:noProof/>
+        </w:rPr>
+      </w:pPr>
       <w:r>
         <w:rPr>
           <w:noProof/>
         </w:rPr>
         <w:lastRenderedPageBreak/>
         <w:drawing>
-          <wp:inline distT="0" distB="0" distL="0" distR="0" wp14:anchorId="242E7A86" wp14:editId="5ABD5045">
-            <wp:extent cx="5943600" cy="6352540"/>
+          <wp:anchor distT="0" distB="0" distL="114300" distR="114300" simplePos="0" relativeHeight="251657215" behindDoc="0" locked="0" layoutInCell="1" allowOverlap="1">
+            <wp:simplePos x="0" y="0"/>
+            <wp:positionH relativeFrom="margin">
+              <wp:posOffset>-15240</wp:posOffset>
+            </wp:positionH>
+            <wp:positionV relativeFrom="paragraph">
+              <wp:posOffset>-835025</wp:posOffset>
+            </wp:positionV>
+            <wp:extent cx="5943600" cy="4727575"/>
             <wp:effectExtent l="0" t="0" r="0" b="0"/>
-            <wp:docPr id="7" name="Picture 7"/>
+            <wp:wrapNone/>
+            <wp:docPr id="9" name="Picture 9"/>
             <wp:cNvGraphicFramePr>
               <a:graphicFrameLocks xmlns:a="http://schemas.openxmlformats.org/drawingml/2006/main" noChangeAspect="1"/>
             </wp:cNvGraphicFramePr>
@@ -237,11 +544,17 @@
               <a:graphicData uri="http://schemas.openxmlformats.org/drawingml/2006/picture">
                 <pic:pic xmlns:pic="http://schemas.openxmlformats.org/drawingml/2006/picture">
                   <pic:nvPicPr>
-                    <pic:cNvPr id="1" name=""/>
+                    <pic:cNvPr id="9" name="9.PNG"/>
                     <pic:cNvPicPr/>
                   </pic:nvPicPr>
                   <pic:blipFill>
-                    <a:blip r:embed="rId8"/>
+                    <a:blip r:embed="rId12">
+                      <a:extLst>
+                        <a:ext uri="{28A0092B-C50C-407E-A947-70E740481C1C}">
+                          <a14:useLocalDpi xmlns:a14="http://schemas.microsoft.com/office/drawing/2010/main" val="0"/>
+                        </a:ext>
+                      </a:extLst>
+                    </a:blip>
                     <a:stretch>
                       <a:fillRect/>
                     </a:stretch>
@@ -249,7 +562,7 @@
                   <pic:spPr>
                     <a:xfrm>
                       <a:off x="0" y="0"/>
-                      <a:ext cx="5943600" cy="6352540"/>
+                      <a:ext cx="5943600" cy="4727575"/>
                     </a:xfrm>
                     <a:prstGeom prst="rect">
                       <a:avLst/>
@@ -258,27 +571,123 @@
                 </pic:pic>
               </a:graphicData>
             </a:graphic>
-          </wp:inline>
+            <wp14:sizeRelH relativeFrom="page">
+              <wp14:pctWidth>0</wp14:pctWidth>
+            </wp14:sizeRelH>
+            <wp14:sizeRelV relativeFrom="page">
+              <wp14:pctHeight>0</wp14:pctHeight>
+            </wp14:sizeRelV>
+          </wp:anchor>
         </w:drawing>
       </w:r>
     </w:p>
-    <w:p/>
-    <w:p/>
-    <w:p/>
-    <w:p/>
-    <w:p/>
-    <w:p/>
-    <w:p>
+    <w:p>
+      <w:pPr>
+        <w:rPr>
+          <w:noProof/>
+        </w:rPr>
+      </w:pPr>
+    </w:p>
+    <w:p>
+      <w:pPr>
+        <w:rPr>
+          <w:noProof/>
+        </w:rPr>
+      </w:pPr>
+    </w:p>
+    <w:p>
+      <w:pPr>
+        <w:rPr>
+          <w:noProof/>
+        </w:rPr>
+      </w:pPr>
+    </w:p>
+    <w:p>
+      <w:pPr>
+        <w:rPr>
+          <w:noProof/>
+        </w:rPr>
+      </w:pPr>
+    </w:p>
+    <w:p>
+      <w:pPr>
+        <w:rPr>
+          <w:noProof/>
+        </w:rPr>
+      </w:pPr>
+    </w:p>
+    <w:p>
+      <w:pPr>
+        <w:rPr>
+          <w:noProof/>
+        </w:rPr>
+      </w:pPr>
+    </w:p>
+    <w:p>
+      <w:pPr>
+        <w:rPr>
+          <w:noProof/>
+        </w:rPr>
+      </w:pPr>
+    </w:p>
+    <w:p>
+      <w:pPr>
+        <w:rPr>
+          <w:noProof/>
+        </w:rPr>
+      </w:pPr>
+    </w:p>
+    <w:p>
+      <w:pPr>
+        <w:rPr>
+          <w:noProof/>
+        </w:rPr>
+      </w:pPr>
+    </w:p>
+    <w:p>
+      <w:pPr>
+        <w:rPr>
+          <w:noProof/>
+        </w:rPr>
+      </w:pPr>
+    </w:p>
+    <w:p>
+      <w:pPr>
+        <w:rPr>
+          <w:noProof/>
+        </w:rPr>
+      </w:pPr>
+    </w:p>
+    <w:p>
+      <w:pPr>
+        <w:rPr>
+          <w:noProof/>
+        </w:rPr>
+      </w:pPr>
+    </w:p>
+    <w:p>
+      <w:pPr>
+        <w:rPr>
+          <w:noProof/>
+        </w:rPr>
+      </w:pPr>
       <w:r>
         <w:rPr>
           <w:noProof/>
         </w:rPr>
-        <w:lastRenderedPageBreak/>
         <w:drawing>
-          <wp:inline distT="0" distB="0" distL="0" distR="0" wp14:anchorId="1CBA726C" wp14:editId="2AAD9D71">
-            <wp:extent cx="5943600" cy="6280785"/>
-            <wp:effectExtent l="0" t="0" r="0" b="5715"/>
-            <wp:docPr id="8" name="Picture 8"/>
+          <wp:anchor distT="0" distB="0" distL="114300" distR="114300" simplePos="0" relativeHeight="251664384" behindDoc="0" locked="0" layoutInCell="1" allowOverlap="1">
+            <wp:simplePos x="0" y="0"/>
+            <wp:positionH relativeFrom="margin">
+              <wp:posOffset>30480</wp:posOffset>
+            </wp:positionH>
+            <wp:positionV relativeFrom="paragraph">
+              <wp:posOffset>92075</wp:posOffset>
+            </wp:positionV>
+            <wp:extent cx="5943600" cy="4615815"/>
+            <wp:effectExtent l="0" t="0" r="0" b="0"/>
+            <wp:wrapNone/>
+            <wp:docPr id="10" name="Picture 10"/>
             <wp:cNvGraphicFramePr>
               <a:graphicFrameLocks xmlns:a="http://schemas.openxmlformats.org/drawingml/2006/main" noChangeAspect="1"/>
             </wp:cNvGraphicFramePr>
@@ -286,11 +695,17 @@
               <a:graphicData uri="http://schemas.openxmlformats.org/drawingml/2006/picture">
                 <pic:pic xmlns:pic="http://schemas.openxmlformats.org/drawingml/2006/picture">
                   <pic:nvPicPr>
-                    <pic:cNvPr id="1" name=""/>
+                    <pic:cNvPr id="10" name="10.PNG"/>
                     <pic:cNvPicPr/>
                   </pic:nvPicPr>
                   <pic:blipFill>
-                    <a:blip r:embed="rId9"/>
+                    <a:blip r:embed="rId13">
+                      <a:extLst>
+                        <a:ext uri="{28A0092B-C50C-407E-A947-70E740481C1C}">
+                          <a14:useLocalDpi xmlns:a14="http://schemas.microsoft.com/office/drawing/2010/main" val="0"/>
+                        </a:ext>
+                      </a:extLst>
+                    </a:blip>
                     <a:stretch>
                       <a:fillRect/>
                     </a:stretch>
@@ -298,7 +713,7 @@
                   <pic:spPr>
                     <a:xfrm>
                       <a:off x="0" y="0"/>
-                      <a:ext cx="5943600" cy="6280785"/>
+                      <a:ext cx="5943600" cy="4615815"/>
                     </a:xfrm>
                     <a:prstGeom prst="rect">
                       <a:avLst/>
@@ -307,20 +722,137 @@
                 </pic:pic>
               </a:graphicData>
             </a:graphic>
-          </wp:inline>
+            <wp14:sizeRelH relativeFrom="page">
+              <wp14:pctWidth>0</wp14:pctWidth>
+            </wp14:sizeRelH>
+            <wp14:sizeRelV relativeFrom="page">
+              <wp14:pctHeight>0</wp14:pctHeight>
+            </wp14:sizeRelV>
+          </wp:anchor>
         </w:drawing>
       </w:r>
     </w:p>
     <w:p>
+      <w:pPr>
+        <w:rPr>
+          <w:noProof/>
+        </w:rPr>
+      </w:pPr>
+    </w:p>
+    <w:p>
+      <w:pPr>
+        <w:rPr>
+          <w:noProof/>
+        </w:rPr>
+      </w:pPr>
+    </w:p>
+    <w:p>
+      <w:pPr>
+        <w:rPr>
+          <w:noProof/>
+        </w:rPr>
+      </w:pPr>
+    </w:p>
+    <w:p>
+      <w:pPr>
+        <w:rPr>
+          <w:noProof/>
+        </w:rPr>
+      </w:pPr>
+    </w:p>
+    <w:p>
+      <w:pPr>
+        <w:rPr>
+          <w:noProof/>
+        </w:rPr>
+      </w:pPr>
+    </w:p>
+    <w:p>
+      <w:pPr>
+        <w:rPr>
+          <w:noProof/>
+        </w:rPr>
+      </w:pPr>
+    </w:p>
+    <w:p>
+      <w:pPr>
+        <w:rPr>
+          <w:noProof/>
+        </w:rPr>
+      </w:pPr>
+    </w:p>
+    <w:p>
+      <w:pPr>
+        <w:rPr>
+          <w:noProof/>
+        </w:rPr>
+      </w:pPr>
+    </w:p>
+    <w:p>
+      <w:pPr>
+        <w:rPr>
+          <w:noProof/>
+        </w:rPr>
+      </w:pPr>
+    </w:p>
+    <w:p>
+      <w:pPr>
+        <w:rPr>
+          <w:noProof/>
+        </w:rPr>
+      </w:pPr>
+    </w:p>
+    <w:p>
+      <w:pPr>
+        <w:rPr>
+          <w:noProof/>
+        </w:rPr>
+      </w:pPr>
+    </w:p>
+    <w:p>
+      <w:pPr>
+        <w:rPr>
+          <w:noProof/>
+        </w:rPr>
+      </w:pPr>
+    </w:p>
+    <w:p>
+      <w:pPr>
+        <w:rPr>
+          <w:noProof/>
+        </w:rPr>
+      </w:pPr>
+    </w:p>
+    <w:p>
+      <w:pPr>
+        <w:rPr>
+          <w:noProof/>
+        </w:rPr>
+      </w:pPr>
+    </w:p>
+    <w:p>
+      <w:pPr>
+        <w:rPr>
+          <w:noProof/>
+        </w:rPr>
+      </w:pPr>
       <w:r>
         <w:rPr>
           <w:noProof/>
         </w:rPr>
         <w:drawing>
-          <wp:inline distT="0" distB="0" distL="0" distR="0" wp14:anchorId="182D8AF0" wp14:editId="18738BFE">
-            <wp:extent cx="5943600" cy="1050290"/>
+          <wp:anchor distT="0" distB="0" distL="114300" distR="114300" simplePos="0" relativeHeight="251665408" behindDoc="0" locked="0" layoutInCell="1" allowOverlap="1" wp14:anchorId="01EA2325">
+            <wp:simplePos x="0" y="0"/>
+            <wp:positionH relativeFrom="column">
+              <wp:posOffset>152400</wp:posOffset>
+            </wp:positionH>
+            <wp:positionV relativeFrom="paragraph">
+              <wp:posOffset>357505</wp:posOffset>
+            </wp:positionV>
+            <wp:extent cx="5943600" cy="800735"/>
             <wp:effectExtent l="0" t="0" r="0" b="0"/>
-            <wp:docPr id="9" name="Picture 9"/>
+            <wp:wrapNone/>
+            <wp:docPr id="11" name="Picture 11"/>
             <wp:cNvGraphicFramePr>
               <a:graphicFrameLocks xmlns:a="http://schemas.openxmlformats.org/drawingml/2006/main" noChangeAspect="1"/>
             </wp:cNvGraphicFramePr>
@@ -328,11 +860,17 @@
               <a:graphicData uri="http://schemas.openxmlformats.org/drawingml/2006/picture">
                 <pic:pic xmlns:pic="http://schemas.openxmlformats.org/drawingml/2006/picture">
                   <pic:nvPicPr>
-                    <pic:cNvPr id="1" name=""/>
+                    <pic:cNvPr id="11" name="11.PNG"/>
                     <pic:cNvPicPr/>
                   </pic:nvPicPr>
                   <pic:blipFill>
-                    <a:blip r:embed="rId10"/>
+                    <a:blip r:embed="rId14">
+                      <a:extLst>
+                        <a:ext uri="{28A0092B-C50C-407E-A947-70E740481C1C}">
+                          <a14:useLocalDpi xmlns:a14="http://schemas.microsoft.com/office/drawing/2010/main" val="0"/>
+                        </a:ext>
+                      </a:extLst>
+                    </a:blip>
                     <a:stretch>
                       <a:fillRect/>
                     </a:stretch>
@@ -340,7 +878,7 @@
                   <pic:spPr>
                     <a:xfrm>
                       <a:off x="0" y="0"/>
-                      <a:ext cx="5943600" cy="1050290"/>
+                      <a:ext cx="5943600" cy="800735"/>
                     </a:xfrm>
                     <a:prstGeom prst="rect">
                       <a:avLst/>
@@ -349,137 +887,13 @@
                 </pic:pic>
               </a:graphicData>
             </a:graphic>
-          </wp:inline>
-        </w:drawing>
-      </w:r>
-    </w:p>
-    <w:p/>
-    <w:p/>
-    <w:p/>
-    <w:p>
-      <w:r>
-        <w:rPr>
-          <w:noProof/>
-        </w:rPr>
-        <w:drawing>
-          <wp:inline distT="0" distB="0" distL="0" distR="0" wp14:anchorId="53AAE288" wp14:editId="03CF388E">
-            <wp:extent cx="5943600" cy="6598285"/>
-            <wp:effectExtent l="0" t="0" r="0" b="0"/>
-            <wp:docPr id="10" name="Picture 10"/>
-            <wp:cNvGraphicFramePr>
-              <a:graphicFrameLocks xmlns:a="http://schemas.openxmlformats.org/drawingml/2006/main" noChangeAspect="1"/>
-            </wp:cNvGraphicFramePr>
-            <a:graphic xmlns:a="http://schemas.openxmlformats.org/drawingml/2006/main">
-              <a:graphicData uri="http://schemas.openxmlformats.org/drawingml/2006/picture">
-                <pic:pic xmlns:pic="http://schemas.openxmlformats.org/drawingml/2006/picture">
-                  <pic:nvPicPr>
-                    <pic:cNvPr id="1" name=""/>
-                    <pic:cNvPicPr/>
-                  </pic:nvPicPr>
-                  <pic:blipFill>
-                    <a:blip r:embed="rId11"/>
-                    <a:stretch>
-                      <a:fillRect/>
-                    </a:stretch>
-                  </pic:blipFill>
-                  <pic:spPr>
-                    <a:xfrm>
-                      <a:off x="0" y="0"/>
-                      <a:ext cx="5943600" cy="6598285"/>
-                    </a:xfrm>
-                    <a:prstGeom prst="rect">
-                      <a:avLst/>
-                    </a:prstGeom>
-                  </pic:spPr>
-                </pic:pic>
-              </a:graphicData>
-            </a:graphic>
-          </wp:inline>
-        </w:drawing>
-      </w:r>
-    </w:p>
-    <w:p>
-      <w:r>
-        <w:rPr>
-          <w:noProof/>
-        </w:rPr>
-        <w:drawing>
-          <wp:inline distT="0" distB="0" distL="0" distR="0" wp14:anchorId="73E85524" wp14:editId="63D3E9F0">
-            <wp:extent cx="5943600" cy="1043940"/>
-            <wp:effectExtent l="0" t="0" r="0" b="3810"/>
-            <wp:docPr id="12" name="Picture 12"/>
-            <wp:cNvGraphicFramePr>
-              <a:graphicFrameLocks xmlns:a="http://schemas.openxmlformats.org/drawingml/2006/main" noChangeAspect="1"/>
-            </wp:cNvGraphicFramePr>
-            <a:graphic xmlns:a="http://schemas.openxmlformats.org/drawingml/2006/main">
-              <a:graphicData uri="http://schemas.openxmlformats.org/drawingml/2006/picture">
-                <pic:pic xmlns:pic="http://schemas.openxmlformats.org/drawingml/2006/picture">
-                  <pic:nvPicPr>
-                    <pic:cNvPr id="1" name=""/>
-                    <pic:cNvPicPr/>
-                  </pic:nvPicPr>
-                  <pic:blipFill>
-                    <a:blip r:embed="rId12"/>
-                    <a:stretch>
-                      <a:fillRect/>
-                    </a:stretch>
-                  </pic:blipFill>
-                  <pic:spPr>
-                    <a:xfrm>
-                      <a:off x="0" y="0"/>
-                      <a:ext cx="5943600" cy="1043940"/>
-                    </a:xfrm>
-                    <a:prstGeom prst="rect">
-                      <a:avLst/>
-                    </a:prstGeom>
-                  </pic:spPr>
-                </pic:pic>
-              </a:graphicData>
-            </a:graphic>
-          </wp:inline>
-        </w:drawing>
-      </w:r>
-    </w:p>
-    <w:p>
-      <w:r>
-        <w:rPr>
-          <w:noProof/>
-        </w:rPr>
-        <w:lastRenderedPageBreak/>
-        <w:drawing>
-          <wp:inline distT="0" distB="0" distL="0" distR="0" wp14:anchorId="7C10D063" wp14:editId="3DAE786B">
-            <wp:extent cx="5943600" cy="5829935"/>
-            <wp:effectExtent l="0" t="0" r="0" b="0"/>
-            <wp:docPr id="13" name="Picture 13"/>
-            <wp:cNvGraphicFramePr>
-              <a:graphicFrameLocks xmlns:a="http://schemas.openxmlformats.org/drawingml/2006/main" noChangeAspect="1"/>
-            </wp:cNvGraphicFramePr>
-            <a:graphic xmlns:a="http://schemas.openxmlformats.org/drawingml/2006/main">
-              <a:graphicData uri="http://schemas.openxmlformats.org/drawingml/2006/picture">
-                <pic:pic xmlns:pic="http://schemas.openxmlformats.org/drawingml/2006/picture">
-                  <pic:nvPicPr>
-                    <pic:cNvPr id="1" name=""/>
-                    <pic:cNvPicPr/>
-                  </pic:nvPicPr>
-                  <pic:blipFill>
-                    <a:blip r:embed="rId13"/>
-                    <a:stretch>
-                      <a:fillRect/>
-                    </a:stretch>
-                  </pic:blipFill>
-                  <pic:spPr>
-                    <a:xfrm>
-                      <a:off x="0" y="0"/>
-                      <a:ext cx="5943600" cy="5829935"/>
-                    </a:xfrm>
-                    <a:prstGeom prst="rect">
-                      <a:avLst/>
-                    </a:prstGeom>
-                  </pic:spPr>
-                </pic:pic>
-              </a:graphicData>
-            </a:graphic>
-          </wp:inline>
+            <wp14:sizeRelH relativeFrom="page">
+              <wp14:pctWidth>0</wp14:pctWidth>
+            </wp14:sizeRelH>
+            <wp14:sizeRelV relativeFrom="page">
+              <wp14:pctHeight>0</wp14:pctHeight>
+            </wp14:sizeRelV>
+          </wp:anchor>
         </w:drawing>
       </w:r>
     </w:p>
@@ -494,7 +908,7 @@
 </file>
 
 <file path=word/styles.xml><?xml version="1.0" encoding="utf-8"?>
-<w:styles xmlns:mc="http://schemas.openxmlformats.org/markup-compatibility/2006" xmlns:r="http://schemas.openxmlformats.org/officeDocument/2006/relationships" xmlns:w="http://schemas.openxmlformats.org/wordprocessingml/2006/main" xmlns:w14="http://schemas.microsoft.com/office/word/2010/wordml" xmlns:w15="http://schemas.microsoft.com/office/word/2012/wordml" mc:Ignorable="w14 w15">
+<w:styles xmlns:mc="http://schemas.openxmlformats.org/markup-compatibility/2006" xmlns:r="http://schemas.openxmlformats.org/officeDocument/2006/relationships" xmlns:w="http://schemas.openxmlformats.org/wordprocessingml/2006/main" xmlns:w14="http://schemas.microsoft.com/office/word/2010/wordml" xmlns:w15="http://schemas.microsoft.com/office/word/2012/wordml" xmlns:w16cid="http://schemas.microsoft.com/office/word/2016/wordml/cid" xmlns:w16se="http://schemas.microsoft.com/office/word/2015/wordml/symex" mc:Ignorable="w14 w15 w16se w16cid">
   <w:docDefaults>
     <w:rPrDefault>
       <w:rPr>
@@ -510,7 +924,7 @@
       </w:pPr>
     </w:pPrDefault>
   </w:docDefaults>
-  <w:latentStyles w:defLockedState="0" w:defUIPriority="99" w:defSemiHidden="0" w:defUnhideWhenUsed="0" w:defQFormat="0" w:count="371">
+  <w:latentStyles w:defLockedState="0" w:defUIPriority="99" w:defSemiHidden="0" w:defUnhideWhenUsed="0" w:defQFormat="0" w:count="375">
     <w:lsdException w:name="Normal" w:uiPriority="0" w:qFormat="1"/>
     <w:lsdException w:name="heading 1" w:uiPriority="9" w:qFormat="1"/>
     <w:lsdException w:name="heading 2" w:semiHidden="1" w:uiPriority="9" w:unhideWhenUsed="1" w:qFormat="1"/>
@@ -882,6 +1296,10 @@
     <w:lsdException w:name="List Table 5 Dark Accent 6" w:uiPriority="50"/>
     <w:lsdException w:name="List Table 6 Colorful Accent 6" w:uiPriority="51"/>
     <w:lsdException w:name="List Table 7 Colorful Accent 6" w:uiPriority="52"/>
+    <w:lsdException w:name="Mention" w:semiHidden="1" w:unhideWhenUsed="1"/>
+    <w:lsdException w:name="Smart Hyperlink" w:semiHidden="1" w:unhideWhenUsed="1"/>
+    <w:lsdException w:name="Hashtag" w:semiHidden="1" w:unhideWhenUsed="1"/>
+    <w:lsdException w:name="Unresolved Mention" w:semiHidden="1" w:unhideWhenUsed="1"/>
   </w:latentStyles>
   <w:style w:type="paragraph" w:default="1" w:styleId="Normal">
     <w:name w:val="Normal"/>
@@ -934,7 +1352,7 @@
         <a:srgbClr val="E7E6E6"/>
       </a:lt2>
       <a:accent1>
-        <a:srgbClr val="5B9BD5"/>
+        <a:srgbClr val="4472C4"/>
       </a:accent1>
       <a:accent2>
         <a:srgbClr val="ED7D31"/>
@@ -946,7 +1364,7 @@
         <a:srgbClr val="FFC000"/>
       </a:accent4>
       <a:accent5>
-        <a:srgbClr val="4472C4"/>
+        <a:srgbClr val="5B9BD5"/>
       </a:accent5>
       <a:accent6>
         <a:srgbClr val="70AD47"/>
@@ -963,9 +1381,9 @@
         <a:latin typeface="Calibri Light" panose="020F0302020204030204"/>
         <a:ea typeface=""/>
         <a:cs typeface=""/>
-        <a:font script="Jpan" typeface="ＭＳ ゴシック"/>
+        <a:font script="Jpan" typeface="游ゴシック Light"/>
         <a:font script="Hang" typeface="맑은 고딕"/>
-        <a:font script="Hans" typeface="宋体"/>
+        <a:font script="Hans" typeface="等线 Light"/>
         <a:font script="Hant" typeface="新細明體"/>
         <a:font script="Arab" typeface="Times New Roman"/>
         <a:font script="Hebr" typeface="Times New Roman"/>
@@ -993,14 +1411,31 @@
         <a:font script="Viet" typeface="Times New Roman"/>
         <a:font script="Uigh" typeface="Microsoft Uighur"/>
         <a:font script="Geor" typeface="Sylfaen"/>
+        <a:font script="Armn" typeface="Arial"/>
+        <a:font script="Bugi" typeface="Leelawadee UI"/>
+        <a:font script="Bopo" typeface="Microsoft JhengHei"/>
+        <a:font script="Java" typeface="Javanese Text"/>
+        <a:font script="Lisu" typeface="Segoe UI"/>
+        <a:font script="Mymr" typeface="Myanmar Text"/>
+        <a:font script="Nkoo" typeface="Ebrima"/>
+        <a:font script="Olck" typeface="Nirmala UI"/>
+        <a:font script="Osma" typeface="Ebrima"/>
+        <a:font script="Phag" typeface="Phagspa"/>
+        <a:font script="Syrn" typeface="Estrangelo Edessa"/>
+        <a:font script="Syrj" typeface="Estrangelo Edessa"/>
+        <a:font script="Syre" typeface="Estrangelo Edessa"/>
+        <a:font script="Sora" typeface="Nirmala UI"/>
+        <a:font script="Tale" typeface="Microsoft Tai Le"/>
+        <a:font script="Talu" typeface="Microsoft New Tai Lue"/>
+        <a:font script="Tfng" typeface="Ebrima"/>
       </a:majorFont>
       <a:minorFont>
         <a:latin typeface="Calibri" panose="020F0502020204030204"/>
         <a:ea typeface=""/>
         <a:cs typeface=""/>
-        <a:font script="Jpan" typeface="ＭＳ 明朝"/>
+        <a:font script="Jpan" typeface="游明朝"/>
         <a:font script="Hang" typeface="맑은 고딕"/>
-        <a:font script="Hans" typeface="宋体"/>
+        <a:font script="Hans" typeface="等线"/>
         <a:font script="Hant" typeface="新細明體"/>
         <a:font script="Arab" typeface="Arial"/>
         <a:font script="Hebr" typeface="Arial"/>
@@ -1028,6 +1463,23 @@
         <a:font script="Viet" typeface="Arial"/>
         <a:font script="Uigh" typeface="Microsoft Uighur"/>
         <a:font script="Geor" typeface="Sylfaen"/>
+        <a:font script="Armn" typeface="Arial"/>
+        <a:font script="Bugi" typeface="Leelawadee UI"/>
+        <a:font script="Bopo" typeface="Microsoft JhengHei"/>
+        <a:font script="Java" typeface="Javanese Text"/>
+        <a:font script="Lisu" typeface="Segoe UI"/>
+        <a:font script="Mymr" typeface="Myanmar Text"/>
+        <a:font script="Nkoo" typeface="Ebrima"/>
+        <a:font script="Olck" typeface="Nirmala UI"/>
+        <a:font script="Osma" typeface="Ebrima"/>
+        <a:font script="Phag" typeface="Phagspa"/>
+        <a:font script="Syrn" typeface="Estrangelo Edessa"/>
+        <a:font script="Syrj" typeface="Estrangelo Edessa"/>
+        <a:font script="Syre" typeface="Estrangelo Edessa"/>
+        <a:font script="Sora" typeface="Nirmala UI"/>
+        <a:font script="Tale" typeface="Microsoft Tai Le"/>
+        <a:font script="Talu" typeface="Microsoft New Tai Lue"/>
+        <a:font script="Tfng" typeface="Ebrima"/>
       </a:minorFont>
     </a:fontScheme>
     <a:fmtScheme name="Office">

</xml_diff>